<commit_message>
phase 1+ phase 2 tables finished except the explanation
</commit_message>
<xml_diff>
--- a/src/site/chats/Metrics Table.docx
+++ b/src/site/chats/Metrics Table.docx
@@ -1275,7 +1275,7 @@
               <w:t>1</w:t>
             </w:r>
             <w:r>
-              <w:t>3</w:t>
+              <w:t>2</w:t>
             </w:r>
           </w:p>
         </w:tc>
@@ -1370,7 +1370,7 @@
               <w:t>1</w:t>
             </w:r>
             <w:r>
-              <w:t>4</w:t>
+              <w:t>3</w:t>
             </w:r>
           </w:p>
         </w:tc>
@@ -2098,6 +2098,7 @@
   <w:style w:type="character" w:default="1" w:styleId="DefaultParagraphFont">
     <w:name w:val="Default Paragraph Font"/>
     <w:uiPriority w:val="1"/>
+    <w:semiHidden/>
     <w:unhideWhenUsed/>
   </w:style>
   <w:style w:type="table" w:default="1" w:styleId="TableNormal">

</xml_diff>

<commit_message>
changes on chapter 3,4,5 and explaining the metrics table
</commit_message>
<xml_diff>
--- a/src/site/chats/Metrics Table.docx
+++ b/src/site/chats/Metrics Table.docx
@@ -73,13 +73,16 @@
           </w:tcPr>
           <w:p>
             <w:pPr>
-              <w:pStyle w:val="Heading1"/>
-              <w:rPr>
-                <w:lang w:val="el-GR"/>
-              </w:rPr>
-            </w:pPr>
-            <w:r>
-              <w:rPr>
+              <w:jc w:val="center"/>
+              <w:rPr>
+                <w:lang w:val="el-GR"/>
+              </w:rPr>
+            </w:pPr>
+            <w:r>
+              <w:rPr>
+                <w:b/>
+                <w:bCs/>
+                <w:color w:val="BF4E14" w:themeColor="accent2" w:themeShade="BF"/>
                 <w:lang w:val="el-GR"/>
               </w:rPr>
               <w:t>Όνομα Κριτηρίου</w:t>
@@ -1070,7 +1073,6 @@
               <w:rPr>
                 <w:lang w:val="el-GR"/>
               </w:rPr>
-              <w:lastRenderedPageBreak/>
               <w:t>Ακέραιες τιμές</w:t>
             </w:r>
           </w:p>
@@ -1091,7 +1093,6 @@
               <w:rPr>
                 <w:lang w:val="el-GR"/>
               </w:rPr>
-              <w:lastRenderedPageBreak/>
               <w:t xml:space="preserve">Βαθμολογία Χρήσης </w:t>
             </w:r>
             <w:r>
@@ -1144,6 +1145,7 @@
               <w:jc w:val="center"/>
             </w:pPr>
             <w:r>
+              <w:lastRenderedPageBreak/>
               <w:t>6</w:t>
             </w:r>
           </w:p>
@@ -1910,14 +1912,7 @@
               <w:rPr>
                 <w:lang w:val="el-GR"/>
               </w:rPr>
-              <w:t xml:space="preserve"> αντικαθιστά περιπτώσεις αντικειμένων που εκφράζονται σε φυσική γλώσσα με </w:t>
-            </w:r>
-            <w:r>
-              <w:rPr>
-                <w:lang w:val="el-GR"/>
-              </w:rPr>
-              <w:lastRenderedPageBreak/>
-              <w:t>μεταβλητές στον κώδικα</w:t>
+              <w:t xml:space="preserve"> αντικαθιστά περιπτώσεις αντικειμένων που εκφράζονται σε φυσική γλώσσα με μεταβλητές στον κώδικα</w:t>
             </w:r>
             <w:r>
               <w:rPr>
@@ -1943,7 +1938,6 @@
               <w:rPr>
                 <w:lang w:val="el-GR"/>
               </w:rPr>
-              <w:lastRenderedPageBreak/>
               <w:t>Αλφαριθμητικό</w:t>
             </w:r>
           </w:p>
@@ -1977,6 +1971,7 @@
               <w:jc w:val="center"/>
             </w:pPr>
             <w:r>
+              <w:lastRenderedPageBreak/>
               <w:t>10</w:t>
             </w:r>
           </w:p>

</xml_diff>